<commit_message>
Switched to tansley review format, lots of reorganizing
</commit_message>
<xml_diff>
--- a/manuscriptstyle.docx
+++ b/manuscriptstyle.docx
@@ -5,10 +5,9 @@
     <w:p>
       <w:pPr>
         <w:pStyle w:val="Title"/>
-        <w:spacing w:after="240"/>
+        <w:spacing w:after="240" w:line="360" w:lineRule="auto"/>
       </w:pPr>
       <w:bookmarkStart w:id="0" w:name="_GoBack"/>
-      <w:bookmarkEnd w:id="0"/>
       <w:r>
         <w:t>msstyle</w:t>
       </w:r>
@@ -16,7 +15,7 @@
     <w:p>
       <w:pPr>
         <w:pStyle w:val="Author"/>
-        <w:spacing w:after="240"/>
+        <w:spacing w:after="240" w:line="360" w:lineRule="auto"/>
         <w:jc w:val="left"/>
       </w:pPr>
       <w:r>
@@ -26,7 +25,7 @@
     <w:p>
       <w:pPr>
         <w:pStyle w:val="Date"/>
-        <w:spacing w:after="240"/>
+        <w:spacing w:after="240" w:line="360" w:lineRule="auto"/>
         <w:jc w:val="left"/>
       </w:pPr>
       <w:r>
@@ -36,7 +35,7 @@
     <w:p>
       <w:pPr>
         <w:pStyle w:val="Heading1"/>
-        <w:spacing w:after="240"/>
+        <w:spacing w:after="240" w:line="360" w:lineRule="auto"/>
       </w:pPr>
       <w:bookmarkStart w:id="1" w:name="introduction"/>
       <w:bookmarkEnd w:id="1"/>
@@ -47,7 +46,7 @@
     </w:p>
     <w:p>
       <w:pPr>
-        <w:spacing w:after="240"/>
+        <w:spacing w:after="240" w:line="360" w:lineRule="auto"/>
       </w:pPr>
       <w:r>
         <w:t>IPhone cardigan Vice plaid. Four loko plaid Schlitz, stumptown Austin American Apparel lo-fi craft beer. Crucifix before they sold out flexitarian, selvage selfies forage YOLO blog Shoreditch street art lo-fi meditation. Whatever lumbersexual single-origin coffee cronut fap fixie. Sriracha Carles Wes Anderson, asymmetrical fashion axe Williamsburg squid PBR gastropub hoodie Pinterest Kickstarter Austin tote bag. Freegan skateboard narwhal, fixie whatever hella forage viral sartorial fap cray Pitchfork slow-carb banh mi keytar. Kickstarter deep v salvia, Intelligentsia authentic Banksy Helvetica Schlitz cliche mustache sartorial aesthetic.</w:t>
@@ -55,12 +54,12 @@
     </w:p>
     <w:p>
       <w:pPr>
-        <w:spacing w:after="240"/>
+        <w:spacing w:after="240" w:line="360" w:lineRule="auto"/>
       </w:pPr>
     </w:p>
     <w:p>
       <w:pPr>
-        <w:spacing w:after="240"/>
+        <w:spacing w:after="240" w:line="360" w:lineRule="auto"/>
       </w:pPr>
       <w:r>
         <w:t>Etsy bitters Wes Anderson pug, butcher sriracha plaid Banksy chillwave DIY biodiesel sustainable Thundercats mixtape High Life. Artisan fashion axe XOXO quinoa Truffaut mustache. Biodiesel 90's tote bag, McSweeney's brunch quinoa letterpress. Wayfarers cray freegan twee, vegan Truffaut hoodie jean shorts pug farm-to-table gastropub gentrify chillwave Etsy four dollar toast. Taxidermy Austin art party ugh, post-ironic gentrify church-key. Williamsburg wayfarers readymade vegan, slow-carb disrupt skateboard Etsy craft beer. 8-bit beard bespoke bicycle rights slow-carb, keffiyeh lo-fi fanny pack four dollar toast.</w:t>
@@ -69,7 +68,7 @@
     <w:p>
       <w:pPr>
         <w:pStyle w:val="Heading1"/>
-        <w:spacing w:after="240"/>
+        <w:spacing w:after="240" w:line="360" w:lineRule="auto"/>
       </w:pPr>
       <w:bookmarkStart w:id="2" w:name="methods"/>
       <w:bookmarkEnd w:id="2"/>
@@ -81,7 +80,7 @@
     <w:p>
       <w:pPr>
         <w:pStyle w:val="Heading2"/>
-        <w:spacing w:after="240"/>
+        <w:spacing w:after="240" w:line="360" w:lineRule="auto"/>
       </w:pPr>
       <w:bookmarkStart w:id="3" w:name="data-analysis"/>
       <w:bookmarkEnd w:id="3"/>
@@ -91,11 +90,12 @@
     </w:p>
     <w:p>
       <w:pPr>
-        <w:spacing w:after="240"/>
+        <w:spacing w:after="240" w:line="360" w:lineRule="auto"/>
       </w:pPr>
       <w:r>
         <w:t>Truffaut selfies swag, whatever Etsy fanny pack squid food truck Kickstarter tilde salvia Intelligentsia. Next level authentic Pinterest cred jean shorts bicycle rights. Brooklyn Truffaut Odd Future, cray pop-up 90's fap yr VHS normcore retro. Stumptown VHS tote bag normcore fingerstache, cred pickled small batch mumblecore 8-bit High Life. Chambray Vice try-hard, chia cornhole ennui wayfarers stumptown migas mixtape Helvetica butcher. Artisan Blue Bottle chia, cliche Brooklyn flannel Tumblr VHS fashion axe hashtag post-ironic fanny pack YOLO health goth. Thundercats XOXO Carles crucifix Vice.</w:t>
       </w:r>
+      <w:bookmarkEnd w:id="0"/>
     </w:p>
     <w:sectPr>
       <w:footerReference w:type="default" r:id="rId8"/>
@@ -162,7 +162,7 @@
           <w:rPr>
             <w:noProof/>
           </w:rPr>
-          <w:t>2</w:t>
+          <w:t>3</w:t>
         </w:r>
         <w:r>
           <w:rPr>

</xml_diff>